<commit_message>
Fixed grid mean and velocity byEndmember
SelPoints wasn't being appended but was being overwritten
</commit_message>
<xml_diff>
--- a/Manuscript/DRAFT-Eulerian and Lagrangian measurements of flow and residence time on a fringing reef flat embayment.docx
+++ b/Manuscript/DRAFT-Eulerian and Lagrangian measurements of flow and residence time on a fringing reef flat embayment.docx
@@ -425,29 +425,7 @@
         <w:t>to Faga’alu Bay and advected sea</w:t>
       </w:r>
       <w:r>
-        <w:t>ward over the reef by momentum, in a thin surface layer of high suspended sediment concentration (SSC)(&gt;500mg/L)(</w:t>
-      </w:r>
-      <w:r>
-        <w:fldChar w:fldCharType="begin"/>
-      </w:r>
-      <w:r>
-        <w:instrText xml:space="preserve"> REF _Ref387246568 \h  \* MERGEFORMAT </w:instrText>
-      </w:r>
-      <w:r>
-        <w:fldChar w:fldCharType="separate"/>
-      </w:r>
-      <w:r>
-        <w:rPr>
-          <w:b/>
-          <w:bCs/>
-        </w:rPr>
-        <w:t>Error! Reference source not found.</w:t>
-      </w:r>
-      <w:r>
-        <w:fldChar w:fldCharType="end"/>
-      </w:r>
-      <w:r>
-        <w:t>). This sediment-rich layer significantly attenuates photosynthetically active radiation (PAR) and transports fine sediment over the reef where it can settle out of the water column and onto coral organisms. Although the hypopycnal surface plume is able to move counter to prevailing currents (</w:t>
+        <w:t>ward over the reef by momentum, in a thin surface layer of high suspended sediment concentration (SSC)(&gt;500mg/L). This sediment-rich layer significantly attenuates photosynthetically active radiation (PAR) and transports fine sediment over the reef where it can settle out of the water column and onto coral organisms. Although the hypopycnal surface plume is able to move counter to prevailing currents (</w:t>
       </w:r>
       <w:proofErr w:type="spellStart"/>
       <w:r>
@@ -1020,32 +998,13 @@
         <w:t xml:space="preserve"> recorded peak significant wave heights on the forereef in Faga’alu up to 1.7m but wave heights greater than 1m were rare</w:t>
       </w:r>
       <w:r>
-        <w:t xml:space="preserve"> (</w:t>
-      </w:r>
-      <w:r>
-        <w:fldChar w:fldCharType="begin"/>
-      </w:r>
-      <w:r>
-        <w:instrText xml:space="preserve"> REF _Ref390272497 \h </w:instrText>
-      </w:r>
-      <w:r>
-        <w:fldChar w:fldCharType="separate"/>
-      </w:r>
-      <w:r>
-        <w:rPr>
-          <w:b/>
-          <w:bCs/>
-        </w:rPr>
-        <w:t>Error! Reference source not found.</w:t>
-      </w:r>
-      <w:r>
-        <w:fldChar w:fldCharType="end"/>
-      </w:r>
-      <w:r>
-        <w:t>)</w:t>
-      </w:r>
-      <w:r>
-        <w:t xml:space="preserve">. Given that the reef crest is nearly exposed at low tide, cross-reef transfer of water and wave energy is strongly dependent on the tidal stage and wave setup.  </w:t>
+        <w:t>.</w:t>
+      </w:r>
+      <w:r>
+        <w:t xml:space="preserve"> </w:t>
+      </w:r>
+      <w:r>
+        <w:t xml:space="preserve">Given that the reef crest is nearly exposed at low tide, cross-reef transfer of water and wave energy is strongly dependent on the tidal stage and wave setup.  </w:t>
       </w:r>
     </w:p>
     <w:p/>
@@ -2245,19 +2204,15 @@
       <w:r>
         <w:t xml:space="preserve"> to facilitate direct comparisons of Eulerian and Lagrangian flow </w:t>
       </w:r>
-      <w:proofErr w:type="spellStart"/>
-      <w:r>
-        <w:t>measurments</w:t>
-      </w:r>
-      <w:proofErr w:type="spellEnd"/>
+      <w:r>
+        <w:t>measurements</w:t>
+      </w:r>
       <w:r>
         <w:t xml:space="preserve"> under various forcing </w:t>
       </w:r>
-      <w:proofErr w:type="spellStart"/>
-      <w:r>
-        <w:t>conditiosn</w:t>
-      </w:r>
-      <w:proofErr w:type="spellEnd"/>
+      <w:r>
+        <w:t>conditions</w:t>
+      </w:r>
       <w:r>
         <w:t>. Thirty deployments were conducted, with twenty-two of those deployments coinciding with ADCP deployment (</w:t>
       </w:r>
@@ -16692,14 +16647,12 @@
             <w:gridSpan w:val="4"/>
           </w:tcPr>
           <w:p>
-            <w:bookmarkStart w:id="12" w:name="_GoBack" w:colFirst="0" w:colLast="0"/>
             <w:r>
               <w:t>**Note: Local time is UTC-11 so local dates are actually one day earlier (e.g. Tide=2/18-2/19 Local time)</w:t>
             </w:r>
           </w:p>
         </w:tc>
       </w:tr>
-      <w:bookmarkEnd w:id="12"/>
     </w:tbl>
     <w:p/>
     <w:p>
@@ -16758,7 +16711,7 @@
       <w:pPr>
         <w:pStyle w:val="Caption"/>
       </w:pPr>
-      <w:bookmarkStart w:id="13" w:name="_Ref387595736"/>
+      <w:bookmarkStart w:id="12" w:name="_Ref387595736"/>
       <w:r>
         <w:t xml:space="preserve">Figure </w:t>
       </w:r>
@@ -16770,23 +16723,29 @@
           <w:t>4</w:t>
         </w:r>
       </w:fldSimple>
+      <w:bookmarkEnd w:id="12"/>
+      <w:r>
+        <w:t>.</w:t>
+      </w:r>
+      <w:r>
+        <w:t xml:space="preserve"> Forcing: </w:t>
+      </w:r>
+      <w:r>
+        <w:t xml:space="preserve"> Tide, wind speed, wind direction from NDBC station NSTP6, wave height and directi</w:t>
+      </w:r>
+      <w:r>
+        <w:t>on from NOAA WW3. Day 47=16 Feb</w:t>
+      </w:r>
+      <w:r>
+        <w:t xml:space="preserve"> 2014, Day 54=</w:t>
+      </w:r>
+      <w:r>
+        <w:t xml:space="preserve">23 Feb </w:t>
+      </w:r>
+      <w:bookmarkStart w:id="13" w:name="_GoBack"/>
       <w:bookmarkEnd w:id="13"/>
       <w:r>
-        <w:t>.</w:t>
-      </w:r>
-      <w:r>
-        <w:t xml:space="preserve"> Forcing: </w:t>
-      </w:r>
-      <w:r>
-        <w:t xml:space="preserve"> Tide, wind speed, wind direction from NDBC station NSTP6, wave height and direction from NOAA WW3. Day 47=Feb 16, 2014, Day 54=Feb23</w:t>
-      </w:r>
-      <w:proofErr w:type="gramStart"/>
-      <w:r>
-        <w:t>,2014</w:t>
-      </w:r>
-      <w:proofErr w:type="gramEnd"/>
-      <w:r>
-        <w:t xml:space="preserve">. </w:t>
+        <w:t xml:space="preserve">2014. </w:t>
       </w:r>
     </w:p>
     <w:p>
@@ -18870,7 +18829,7 @@
 </file>
 
 <file path=customXml/itemProps1.xml><?xml version="1.0" encoding="utf-8"?>
-<ds:datastoreItem xmlns:ds="http://schemas.openxmlformats.org/officeDocument/2006/customXml" ds:itemID="{711BCB7E-06D3-46F7-A3E3-27E4EB87C5D5}">
+<ds:datastoreItem xmlns:ds="http://schemas.openxmlformats.org/officeDocument/2006/customXml" ds:itemID="{8939C4D5-88A4-49CA-9F09-E6C7B50AF707}">
   <ds:schemaRefs>
     <ds:schemaRef ds:uri="http://schemas.openxmlformats.org/officeDocument/2006/bibliography"/>
   </ds:schemaRefs>

</xml_diff>